<commit_message>
akkor én megyek narancssárgával :)
</commit_message>
<xml_diff>
--- a/Zsofi kérdés észrevétel megjegyzés UC.docx
+++ b/Zsofi kérdés észrevétel megjegyzés UC.docx
@@ -51,12 +51,7 @@
       </w:r>
       <w:proofErr w:type="gramStart"/>
       <w:r>
-        <w:t>közb</w:t>
-      </w:r>
-      <w:bookmarkStart w:id="0" w:name="_GoBack"/>
-      <w:bookmarkEnd w:id="0"/>
-      <w:r>
-        <w:t>e</w:t>
+        <w:t>közbe</w:t>
       </w:r>
       <w:proofErr w:type="gramEnd"/>
       <w:r>
@@ -891,13 +886,8 @@
       <w:r>
         <w:t xml:space="preserve"> (ahogy írta)</w:t>
       </w:r>
-      <w:proofErr w:type="gramStart"/>
-      <w:r>
-        <w:t>..</w:t>
-      </w:r>
-      <w:proofErr w:type="gramEnd"/>
-      <w:r>
-        <w:t xml:space="preserve"> vagy nem tudom melyik a „könnyebb”, ha a tárgykezelésnél lenne egy „üzenetküldés a kurzus hallgatóinak” villámgomb </w:t>
+      <w:r>
+        <w:t xml:space="preserve">.. vagy nem tudom melyik a „könnyebb”, ha a tárgykezelésnél lenne egy „üzenetküldés a kurzus hallgatóinak” villámgomb </w:t>
       </w:r>
       <w:r>
         <w:sym w:font="Wingdings" w:char="F04A"/>
@@ -907,8 +897,13 @@
       </w:r>
       <w:r>
         <w:lastRenderedPageBreak/>
-        <w:t>személyek hozzáadásoshoz, csak azok már hozzá lennének adva, mondjuk?.</w:t>
-      </w:r>
+        <w:t>személyek hozzáadásoshoz, csak azok már hozzá lennének adva, mondjuk</w:t>
+      </w:r>
+      <w:proofErr w:type="gramStart"/>
+      <w:r>
+        <w:t>?.</w:t>
+      </w:r>
+      <w:proofErr w:type="gramEnd"/>
       <w:r>
         <w:br/>
         <w:t xml:space="preserve">Megvalósításba nem nagyon látok </w:t>
@@ -1866,7 +1861,58 @@
       <w:pPr>
         <w:spacing w:after="0"/>
         <w:ind w:left="-709" w:right="-851"/>
-      </w:pPr>
+        <w:rPr>
+          <w:color w:val="E36C0A" w:themeColor="accent6" w:themeShade="BF"/>
+        </w:rPr>
+      </w:pPr>
+      <w:r>
+        <w:rPr>
+          <w:color w:val="E36C0A" w:themeColor="accent6" w:themeShade="BF"/>
+        </w:rPr>
+        <w:t xml:space="preserve">//ha van energiánk szórakozni, akár kaphatná rögtön a szűrt listát, én kifejezetten gyűlölöm, hogy </w:t>
+      </w:r>
+      <w:proofErr w:type="spellStart"/>
+      <w:r>
+        <w:rPr>
+          <w:color w:val="E36C0A" w:themeColor="accent6" w:themeShade="BF"/>
+        </w:rPr>
+        <w:t>mrie</w:t>
+      </w:r>
+      <w:proofErr w:type="spellEnd"/>
+      <w:r>
+        <w:rPr>
+          <w:color w:val="E36C0A" w:themeColor="accent6" w:themeShade="BF"/>
+        </w:rPr>
+        <w:t xml:space="preserve"> </w:t>
+      </w:r>
+      <w:proofErr w:type="gramStart"/>
+      <w:r>
+        <w:rPr>
+          <w:color w:val="E36C0A" w:themeColor="accent6" w:themeShade="BF"/>
+        </w:rPr>
+        <w:t>megtalálom</w:t>
+      </w:r>
+      <w:proofErr w:type="gramEnd"/>
+      <w:r>
+        <w:rPr>
+          <w:color w:val="E36C0A" w:themeColor="accent6" w:themeShade="BF"/>
+        </w:rPr>
+        <w:t xml:space="preserve"> mit vehetek fel, felveszik az összes helyet…</w:t>
+      </w:r>
+      <w:r>
+        <w:rPr>
+          <w:color w:val="E36C0A" w:themeColor="accent6" w:themeShade="BF"/>
+        </w:rPr>
+        <w:sym w:font="Wingdings" w:char="F04A"/>
+      </w:r>
+    </w:p>
+    <w:p>
+      <w:pPr>
+        <w:spacing w:after="0"/>
+        <w:ind w:left="-709" w:right="-851"/>
+      </w:pPr>
+      <w:bookmarkStart w:id="0" w:name="_GoBack"/>
+      <w:bookmarkEnd w:id="0"/>
     </w:p>
     <w:p>
       <w:pPr>
@@ -1904,6 +1950,7 @@
         <w:rPr>
           <w:color w:val="00B0F0"/>
         </w:rPr>
+        <w:lastRenderedPageBreak/>
         <w:t>//</w:t>
       </w:r>
       <w:proofErr w:type="gramStart"/>

</xml_diff>